<commit_message>
Edited agenda. Added minute10.
</commit_message>
<xml_diff>
--- a/agendas/agenda10.docx
+++ b/agendas/agenda10.docx
@@ -22,8 +22,8 @@
         <w:gridCol w:w="513"/>
         <w:gridCol w:w="1891"/>
         <w:gridCol w:w="1875"/>
-        <w:gridCol w:w="2"/>
-        <w:gridCol w:w="3251"/>
+        <w:gridCol w:w="3"/>
+        <w:gridCol w:w="3250"/>
       </w:tblGrid>
       <w:tr>
         <w:trPr>
@@ -73,11 +73,7 @@
             </w:pPr>
             <w:r>
               <w:rPr/>
-              <w:t>AGENDA 1</w:t>
-            </w:r>
-            <w:r>
-              <w:rPr/>
-              <w:t>0</w:t>
+              <w:t>AGENDA 10</w:t>
             </w:r>
           </w:p>
         </w:tc>
@@ -200,7 +196,7 @@
             </w:tcBorders>
             <w:shd w:color="auto" w:fill="F3F3F3" w:val="clear"/>
             <w:tcMar>
-              <w:left w:w="71" w:type="dxa"/>
+              <w:left w:w="66" w:type="dxa"/>
             </w:tcMar>
             <w:vAlign w:val="center"/>
           </w:tcPr>
@@ -229,7 +225,7 @@
             </w:tcBorders>
             <w:shd w:fill="auto" w:val="clear"/>
             <w:tcMar>
-              <w:left w:w="71" w:type="dxa"/>
+              <w:left w:w="66" w:type="dxa"/>
             </w:tcMar>
             <w:vAlign w:val="center"/>
           </w:tcPr>
@@ -262,7 +258,7 @@
             </w:tcBorders>
             <w:shd w:color="auto" w:fill="F3F3F3" w:val="clear"/>
             <w:tcMar>
-              <w:left w:w="71" w:type="dxa"/>
+              <w:left w:w="66" w:type="dxa"/>
             </w:tcMar>
             <w:vAlign w:val="center"/>
           </w:tcPr>
@@ -291,7 +287,7 @@
             </w:tcBorders>
             <w:shd w:fill="auto" w:val="clear"/>
             <w:tcMar>
-              <w:left w:w="71" w:type="dxa"/>
+              <w:left w:w="66" w:type="dxa"/>
             </w:tcMar>
             <w:vAlign w:val="center"/>
           </w:tcPr>
@@ -328,7 +324,7 @@
             </w:tcBorders>
             <w:shd w:color="auto" w:fill="F3F3F3" w:val="clear"/>
             <w:tcMar>
-              <w:left w:w="71" w:type="dxa"/>
+              <w:left w:w="66" w:type="dxa"/>
             </w:tcMar>
             <w:vAlign w:val="center"/>
           </w:tcPr>
@@ -357,18 +353,21 @@
             </w:tcBorders>
             <w:shd w:fill="auto" w:val="clear"/>
             <w:tcMar>
-              <w:left w:w="71" w:type="dxa"/>
+              <w:left w:w="66" w:type="dxa"/>
             </w:tcMar>
             <w:vAlign w:val="center"/>
           </w:tcPr>
           <w:p>
             <w:pPr>
               <w:pStyle w:val="Normal"/>
-              <w:rPr/>
-            </w:pPr>
-            <w:r>
-              <w:rPr/>
-              <w:t>Aleksander Bobiński</w:t>
+              <w:rPr>
+                <w:sz w:val="12"/>
+                <w:szCs w:val="16"/>
+              </w:rPr>
+            </w:pPr>
+            <w:r>
+              <w:rPr/>
+              <w:t>Maciek Grzelczak</w:t>
             </w:r>
           </w:p>
         </w:tc>
@@ -390,7 +389,7 @@
             </w:tcBorders>
             <w:shd w:color="auto" w:fill="F3F3F3" w:val="clear"/>
             <w:tcMar>
-              <w:left w:w="71" w:type="dxa"/>
+              <w:left w:w="66" w:type="dxa"/>
             </w:tcMar>
             <w:vAlign w:val="center"/>
           </w:tcPr>
@@ -419,7 +418,7 @@
             </w:tcBorders>
             <w:shd w:fill="auto" w:val="clear"/>
             <w:tcMar>
-              <w:left w:w="71" w:type="dxa"/>
+              <w:left w:w="66" w:type="dxa"/>
             </w:tcMar>
             <w:vAlign w:val="center"/>
           </w:tcPr>
@@ -430,7 +429,7 @@
             </w:pPr>
             <w:r>
               <w:rPr/>
-              <w:t>Mario Fukuoka</w:t>
+              <w:t>Aleksander Bobiński</w:t>
             </w:r>
           </w:p>
         </w:tc>
@@ -452,7 +451,7 @@
             </w:tcBorders>
             <w:shd w:color="auto" w:fill="F3F3F3" w:val="clear"/>
             <w:tcMar>
-              <w:left w:w="71" w:type="dxa"/>
+              <w:left w:w="66" w:type="dxa"/>
             </w:tcMar>
             <w:vAlign w:val="center"/>
           </w:tcPr>
@@ -481,7 +480,7 @@
             </w:tcBorders>
             <w:shd w:fill="auto" w:val="clear"/>
             <w:tcMar>
-              <w:left w:w="71" w:type="dxa"/>
+              <w:left w:w="66" w:type="dxa"/>
             </w:tcMar>
             <w:vAlign w:val="center"/>
           </w:tcPr>
@@ -514,7 +513,7 @@
             </w:tcBorders>
             <w:shd w:color="auto" w:fill="F3F3F3" w:val="clear"/>
             <w:tcMar>
-              <w:left w:w="71" w:type="dxa"/>
+              <w:left w:w="66" w:type="dxa"/>
             </w:tcMar>
             <w:vAlign w:val="center"/>
           </w:tcPr>
@@ -547,7 +546,7 @@
             </w:tcBorders>
             <w:shd w:fill="auto" w:val="clear"/>
             <w:tcMar>
-              <w:left w:w="71" w:type="dxa"/>
+              <w:left w:w="66" w:type="dxa"/>
             </w:tcMar>
             <w:vAlign w:val="center"/>
           </w:tcPr>
@@ -584,7 +583,7 @@
             </w:tcBorders>
             <w:shd w:color="auto" w:fill="F3F3F3" w:val="clear"/>
             <w:tcMar>
-              <w:left w:w="71" w:type="dxa"/>
+              <w:left w:w="66" w:type="dxa"/>
             </w:tcMar>
             <w:vAlign w:val="center"/>
           </w:tcPr>
@@ -617,7 +616,7 @@
             </w:tcBorders>
             <w:shd w:fill="auto" w:val="clear"/>
             <w:tcMar>
-              <w:left w:w="71" w:type="dxa"/>
+              <w:left w:w="66" w:type="dxa"/>
             </w:tcMar>
             <w:vAlign w:val="center"/>
           </w:tcPr>
@@ -675,7 +674,7 @@
         </w:trPr>
         <w:tc>
           <w:tcPr>
-            <w:tcW w:w="6108" w:type="dxa"/>
+            <w:tcW w:w="6109" w:type="dxa"/>
             <w:gridSpan w:val="5"/>
             <w:tcBorders>
               <w:top w:val="single" w:sz="12" w:space="0" w:color="999999"/>
@@ -710,7 +709,7 @@
         </w:tc>
         <w:tc>
           <w:tcPr>
-            <w:tcW w:w="3251" w:type="dxa"/>
+            <w:tcW w:w="3250" w:type="dxa"/>
             <w:tcBorders>
               <w:top w:val="single" w:sz="12" w:space="0" w:color="999999"/>
               <w:bottom w:val="single" w:sz="12" w:space="0" w:color="999999"/>
@@ -755,7 +754,7 @@
             </w:tcBorders>
             <w:shd w:color="auto" w:fill="F3F3F3" w:val="clear"/>
             <w:tcMar>
-              <w:left w:w="71" w:type="dxa"/>
+              <w:left w:w="66" w:type="dxa"/>
             </w:tcMar>
             <w:vAlign w:val="center"/>
           </w:tcPr>
@@ -793,7 +792,7 @@
             </w:tcBorders>
             <w:shd w:fill="auto" w:val="clear"/>
             <w:tcMar>
-              <w:left w:w="71" w:type="dxa"/>
+              <w:left w:w="66" w:type="dxa"/>
             </w:tcMar>
             <w:vAlign w:val="center"/>
           </w:tcPr>
@@ -829,7 +828,7 @@
             </w:tcBorders>
             <w:shd w:fill="auto" w:val="clear"/>
             <w:tcMar>
-              <w:left w:w="71" w:type="dxa"/>
+              <w:left w:w="66" w:type="dxa"/>
             </w:tcMar>
             <w:vAlign w:val="center"/>
           </w:tcPr>
@@ -887,8 +886,8 @@
         <w:tblLook w:noVBand="0" w:val="0000" w:noHBand="0" w:lastColumn="0" w:firstColumn="0" w:lastRow="0" w:firstRow="0"/>
       </w:tblPr>
       <w:tblGrid>
-        <w:gridCol w:w="1815"/>
-        <w:gridCol w:w="7544"/>
+        <w:gridCol w:w="1814"/>
+        <w:gridCol w:w="7545"/>
       </w:tblGrid>
       <w:tr>
         <w:trPr>
@@ -896,7 +895,7 @@
         </w:trPr>
         <w:tc>
           <w:tcPr>
-            <w:tcW w:w="1815" w:type="dxa"/>
+            <w:tcW w:w="1814" w:type="dxa"/>
             <w:tcBorders>
               <w:top w:val="single" w:sz="12" w:space="0" w:color="999999"/>
               <w:left w:val="single" w:sz="4" w:space="0" w:color="C0C0C0"/>
@@ -921,7 +920,7 @@
         </w:tc>
         <w:tc>
           <w:tcPr>
-            <w:tcW w:w="7544" w:type="dxa"/>
+            <w:tcW w:w="7545" w:type="dxa"/>
             <w:tcBorders>
               <w:top w:val="single" w:sz="12" w:space="0" w:color="999999"/>
               <w:left w:val="single" w:sz="4" w:space="0" w:color="C0C0C0"/>
@@ -951,7 +950,7 @@
         </w:trPr>
         <w:tc>
           <w:tcPr>
-            <w:tcW w:w="1815" w:type="dxa"/>
+            <w:tcW w:w="1814" w:type="dxa"/>
             <w:tcBorders>
               <w:top w:val="single" w:sz="4" w:space="0" w:color="C0C0C0"/>
               <w:left w:val="single" w:sz="4" w:space="0" w:color="C0C0C0"/>
@@ -976,7 +975,7 @@
         </w:tc>
         <w:tc>
           <w:tcPr>
-            <w:tcW w:w="7544" w:type="dxa"/>
+            <w:tcW w:w="7545" w:type="dxa"/>
             <w:tcBorders>
               <w:top w:val="single" w:sz="4" w:space="0" w:color="C0C0C0"/>
               <w:left w:val="single" w:sz="4" w:space="0" w:color="C0C0C0"/>
@@ -1006,7 +1005,7 @@
         </w:trPr>
         <w:tc>
           <w:tcPr>
-            <w:tcW w:w="1815" w:type="dxa"/>
+            <w:tcW w:w="1814" w:type="dxa"/>
             <w:tcBorders>
               <w:top w:val="single" w:sz="4" w:space="0" w:color="C0C0C0"/>
               <w:left w:val="single" w:sz="4" w:space="0" w:color="C0C0C0"/>
@@ -1031,7 +1030,7 @@
         </w:tc>
         <w:tc>
           <w:tcPr>
-            <w:tcW w:w="7544" w:type="dxa"/>
+            <w:tcW w:w="7545" w:type="dxa"/>
             <w:tcBorders>
               <w:top w:val="single" w:sz="4" w:space="0" w:color="C0C0C0"/>
               <w:left w:val="single" w:sz="4" w:space="0" w:color="C0C0C0"/>
@@ -1101,12 +1100,12 @@
             <wp:anchor behindDoc="1" distT="0" distB="0" distL="114300" distR="114300" simplePos="0" locked="0" layoutInCell="1" allowOverlap="1" relativeHeight="3" wp14:anchorId="7F1285FD">
               <wp:simplePos x="0" y="0"/>
               <wp:positionH relativeFrom="column">
-                <wp:posOffset>-10795</wp:posOffset>
+                <wp:posOffset>-9525</wp:posOffset>
               </wp:positionH>
               <wp:positionV relativeFrom="paragraph">
-                <wp:posOffset>897255</wp:posOffset>
+                <wp:posOffset>898525</wp:posOffset>
               </wp:positionV>
-              <wp:extent cx="6306820" cy="2540"/>
+              <wp:extent cx="6307455" cy="3175"/>
               <wp:effectExtent l="0" t="0" r="19685" b="19050"/>
               <wp:wrapNone/>
               <wp:docPr id="1" name="Łącznik prostoliniowy 2"/>
@@ -1117,7 +1116,7 @@
                     <wps:spPr>
                       <a:xfrm>
                         <a:off x="0" y="0"/>
-                        <a:ext cx="6306120" cy="1800"/>
+                        <a:ext cx="6306840" cy="1440"/>
                       </a:xfrm>
                       <a:prstGeom prst="line">
                         <a:avLst/>
@@ -1150,7 +1149,7 @@
         </mc:Choice>
         <mc:Fallback>
           <w:pict>
-            <v:line id="shape_0" from="-0.85pt,70.65pt" to="495.65pt,70.75pt" ID="Łącznik prostoliniowy 2" stroked="t" style="position:absolute" wp14:anchorId="7F1285FD">
+            <v:line id="shape_0" from="-0.8pt,70.7pt" to="495.75pt,70.75pt" ID="Łącznik prostoliniowy 2" stroked="t" style="position:absolute" wp14:anchorId="7F1285FD">
               <v:stroke color="#4a7ebb" weight="9360" joinstyle="round" endcap="flat"/>
               <v:fill o:detectmouseclick="t" on="false"/>
             </v:line>

</xml_diff>